<commit_message>
fix bugs with remainder count
</commit_message>
<xml_diff>
--- a/mediafiles/nakladnaya.docx
+++ b/mediafiles/nakladnaya.docx
@@ -11,13 +11,41 @@
           <w:color w:val="6A8759"/>
         </w:rPr>
       </w:pPr>
+      <w:proofErr w:type="spellStart"/>
       <w:r>
         <w:rPr>
           <w:rFonts w:ascii="Arial" w:eastAsia="Times New Roman" w:hAnsi="Arial" w:cs="Arial"/>
           <w:b/>
           <w:sz w:val="18"/>
         </w:rPr>
-        <w:t>Склад {{object_name}}</w:t>
+        <w:t>Склад</w:t>
+      </w:r>
+      <w:proofErr w:type="spellEnd"/>
+      <w:r>
+        <w:rPr>
+          <w:rFonts w:ascii="Arial" w:eastAsia="Times New Roman" w:hAnsi="Arial" w:cs="Arial"/>
+          <w:b/>
+          <w:sz w:val="18"/>
+        </w:rPr>
+        <w:t xml:space="preserve"> {{</w:t>
+      </w:r>
+      <w:proofErr w:type="spellStart"/>
+      <w:r>
+        <w:rPr>
+          <w:rFonts w:ascii="Arial" w:eastAsia="Times New Roman" w:hAnsi="Arial" w:cs="Arial"/>
+          <w:b/>
+          <w:sz w:val="18"/>
+        </w:rPr>
+        <w:t>object_name</w:t>
+      </w:r>
+      <w:proofErr w:type="spellEnd"/>
+      <w:r>
+        <w:rPr>
+          <w:rFonts w:ascii="Arial" w:eastAsia="Times New Roman" w:hAnsi="Arial" w:cs="Arial"/>
+          <w:b/>
+          <w:sz w:val="18"/>
+        </w:rPr>
+        <w:t>}}</w:t>
       </w:r>
     </w:p>
     <w:p>
@@ -36,14 +64,23 @@
           <w:b/>
           <w:sz w:val="18"/>
         </w:rPr>
-        <w:t>{{object_addre</w:t>
-      </w:r>
+        <w:t>{{</w:t>
+      </w:r>
+      <w:proofErr w:type="spellStart"/>
       <w:r>
         <w:rPr>
           <w:rFonts w:ascii="Arial" w:eastAsia="Times New Roman" w:hAnsi="Arial" w:cs="Arial"/>
           <w:b/>
           <w:sz w:val="18"/>
         </w:rPr>
+        <w:t>object_addre</w:t>
+      </w:r>
+      <w:r>
+        <w:rPr>
+          <w:rFonts w:ascii="Arial" w:eastAsia="Times New Roman" w:hAnsi="Arial" w:cs="Arial"/>
+          <w:b/>
+          <w:sz w:val="18"/>
+        </w:rPr>
         <w:t>s</w:t>
       </w:r>
       <w:r>
@@ -54,6 +91,7 @@
         </w:rPr>
         <w:t>s</w:t>
       </w:r>
+      <w:proofErr w:type="spellEnd"/>
       <w:r>
         <w:rPr>
           <w:rFonts w:ascii="Arial" w:eastAsia="Times New Roman" w:hAnsi="Arial" w:cs="Arial"/>
@@ -117,13 +155,31 @@
                 <w:sz w:val="20"/>
               </w:rPr>
             </w:pPr>
-            <w:r>
-              <w:rPr>
-                <w:rFonts w:ascii="Arial" w:eastAsia="Times New Roman" w:hAnsi="Arial" w:cs="Arial"/>
-                <w:sz w:val="16"/>
-              </w:rPr>
-              <w:t>Номер документа</w:t>
-            </w:r>
+            <w:proofErr w:type="spellStart"/>
+            <w:r>
+              <w:rPr>
+                <w:rFonts w:ascii="Arial" w:eastAsia="Times New Roman" w:hAnsi="Arial" w:cs="Arial"/>
+                <w:sz w:val="16"/>
+              </w:rPr>
+              <w:t>Номер</w:t>
+            </w:r>
+            <w:proofErr w:type="spellEnd"/>
+            <w:r>
+              <w:rPr>
+                <w:rFonts w:ascii="Arial" w:eastAsia="Times New Roman" w:hAnsi="Arial" w:cs="Arial"/>
+                <w:sz w:val="16"/>
+              </w:rPr>
+              <w:t xml:space="preserve"> </w:t>
+            </w:r>
+            <w:proofErr w:type="spellStart"/>
+            <w:r>
+              <w:rPr>
+                <w:rFonts w:ascii="Arial" w:eastAsia="Times New Roman" w:hAnsi="Arial" w:cs="Arial"/>
+                <w:sz w:val="16"/>
+              </w:rPr>
+              <w:t>документа</w:t>
+            </w:r>
+            <w:proofErr w:type="spellEnd"/>
           </w:p>
         </w:tc>
         <w:tc>
@@ -149,13 +205,31 @@
                 <w:sz w:val="20"/>
               </w:rPr>
             </w:pPr>
-            <w:r>
-              <w:rPr>
-                <w:rFonts w:ascii="Arial" w:eastAsia="Times New Roman" w:hAnsi="Arial" w:cs="Arial"/>
-                <w:sz w:val="16"/>
-              </w:rPr>
-              <w:t>Дата составления</w:t>
-            </w:r>
+            <w:proofErr w:type="spellStart"/>
+            <w:r>
+              <w:rPr>
+                <w:rFonts w:ascii="Arial" w:eastAsia="Times New Roman" w:hAnsi="Arial" w:cs="Arial"/>
+                <w:sz w:val="16"/>
+              </w:rPr>
+              <w:t>Дата</w:t>
+            </w:r>
+            <w:proofErr w:type="spellEnd"/>
+            <w:r>
+              <w:rPr>
+                <w:rFonts w:ascii="Arial" w:eastAsia="Times New Roman" w:hAnsi="Arial" w:cs="Arial"/>
+                <w:sz w:val="16"/>
+              </w:rPr>
+              <w:t xml:space="preserve"> </w:t>
+            </w:r>
+            <w:proofErr w:type="spellStart"/>
+            <w:r>
+              <w:rPr>
+                <w:rFonts w:ascii="Arial" w:eastAsia="Times New Roman" w:hAnsi="Arial" w:cs="Arial"/>
+                <w:sz w:val="16"/>
+              </w:rPr>
+              <w:t>составления</w:t>
+            </w:r>
+            <w:proofErr w:type="spellEnd"/>
           </w:p>
         </w:tc>
       </w:tr>
@@ -189,7 +263,25 @@
                 <w:b/>
                 <w:sz w:val="18"/>
               </w:rPr>
-              <w:t>{{number_doc}}</w:t>
+              <w:t>{{</w:t>
+            </w:r>
+            <w:proofErr w:type="spellStart"/>
+            <w:r>
+              <w:rPr>
+                <w:rFonts w:ascii="Arial" w:eastAsia="Times New Roman" w:hAnsi="Arial" w:cs="Arial"/>
+                <w:b/>
+                <w:sz w:val="18"/>
+              </w:rPr>
+              <w:t>number_doc</w:t>
+            </w:r>
+            <w:proofErr w:type="spellEnd"/>
+            <w:r>
+              <w:rPr>
+                <w:rFonts w:ascii="Arial" w:eastAsia="Times New Roman" w:hAnsi="Arial" w:cs="Arial"/>
+                <w:b/>
+                <w:sz w:val="18"/>
+              </w:rPr>
+              <w:t>}}</w:t>
             </w:r>
           </w:p>
         </w:tc>
@@ -222,7 +314,25 @@
                 <w:b/>
                 <w:sz w:val="18"/>
               </w:rPr>
-              <w:t>{{date_doc}}</w:t>
+              <w:t>{{</w:t>
+            </w:r>
+            <w:proofErr w:type="spellStart"/>
+            <w:r>
+              <w:rPr>
+                <w:rFonts w:ascii="Arial" w:eastAsia="Times New Roman" w:hAnsi="Arial" w:cs="Arial"/>
+                <w:b/>
+                <w:sz w:val="18"/>
+              </w:rPr>
+              <w:t>date_doc</w:t>
+            </w:r>
+            <w:proofErr w:type="spellEnd"/>
+            <w:r>
+              <w:rPr>
+                <w:rFonts w:ascii="Arial" w:eastAsia="Times New Roman" w:hAnsi="Arial" w:cs="Arial"/>
+                <w:b/>
+                <w:sz w:val="18"/>
+              </w:rPr>
+              <w:t>}}</w:t>
             </w:r>
           </w:p>
         </w:tc>
@@ -274,12 +384,37 @@
                 <w:sz w:val="20"/>
               </w:rPr>
             </w:pPr>
-            <w:r>
-              <w:rPr>
-                <w:rFonts w:ascii="Arial" w:eastAsia="Times New Roman" w:hAnsi="Arial" w:cs="Arial"/>
-                <w:sz w:val="16"/>
-              </w:rPr>
-              <w:t xml:space="preserve">Номер договора </w:t>
+            <w:proofErr w:type="spellStart"/>
+            <w:r>
+              <w:rPr>
+                <w:rFonts w:ascii="Arial" w:eastAsia="Times New Roman" w:hAnsi="Arial" w:cs="Arial"/>
+                <w:sz w:val="16"/>
+              </w:rPr>
+              <w:t>Номер</w:t>
+            </w:r>
+            <w:proofErr w:type="spellEnd"/>
+            <w:r>
+              <w:rPr>
+                <w:rFonts w:ascii="Arial" w:eastAsia="Times New Roman" w:hAnsi="Arial" w:cs="Arial"/>
+                <w:sz w:val="16"/>
+              </w:rPr>
+              <w:t xml:space="preserve"> </w:t>
+            </w:r>
+            <w:proofErr w:type="spellStart"/>
+            <w:r>
+              <w:rPr>
+                <w:rFonts w:ascii="Arial" w:eastAsia="Times New Roman" w:hAnsi="Arial" w:cs="Arial"/>
+                <w:sz w:val="16"/>
+              </w:rPr>
+              <w:t>договора</w:t>
+            </w:r>
+            <w:proofErr w:type="spellEnd"/>
+            <w:r>
+              <w:rPr>
+                <w:rFonts w:ascii="Arial" w:eastAsia="Times New Roman" w:hAnsi="Arial" w:cs="Arial"/>
+                <w:sz w:val="16"/>
+              </w:rPr>
+              <w:t xml:space="preserve"> </w:t>
             </w:r>
           </w:p>
         </w:tc>
@@ -306,13 +441,31 @@
                 <w:sz w:val="20"/>
               </w:rPr>
             </w:pPr>
-            <w:r>
-              <w:rPr>
-                <w:rFonts w:ascii="Arial" w:eastAsia="Times New Roman" w:hAnsi="Arial" w:cs="Arial"/>
-                <w:sz w:val="16"/>
-              </w:rPr>
-              <w:t>Дата договора</w:t>
-            </w:r>
+            <w:proofErr w:type="spellStart"/>
+            <w:r>
+              <w:rPr>
+                <w:rFonts w:ascii="Arial" w:eastAsia="Times New Roman" w:hAnsi="Arial" w:cs="Arial"/>
+                <w:sz w:val="16"/>
+              </w:rPr>
+              <w:t>Дата</w:t>
+            </w:r>
+            <w:proofErr w:type="spellEnd"/>
+            <w:r>
+              <w:rPr>
+                <w:rFonts w:ascii="Arial" w:eastAsia="Times New Roman" w:hAnsi="Arial" w:cs="Arial"/>
+                <w:sz w:val="16"/>
+              </w:rPr>
+              <w:t xml:space="preserve"> </w:t>
+            </w:r>
+            <w:proofErr w:type="spellStart"/>
+            <w:r>
+              <w:rPr>
+                <w:rFonts w:ascii="Arial" w:eastAsia="Times New Roman" w:hAnsi="Arial" w:cs="Arial"/>
+                <w:sz w:val="16"/>
+              </w:rPr>
+              <w:t>договора</w:t>
+            </w:r>
+            <w:proofErr w:type="spellEnd"/>
           </w:p>
         </w:tc>
       </w:tr>
@@ -346,7 +499,25 @@
                 <w:b/>
                 <w:sz w:val="18"/>
               </w:rPr>
-              <w:t>{{number_contract}}</w:t>
+              <w:t>{{</w:t>
+            </w:r>
+            <w:proofErr w:type="spellStart"/>
+            <w:r>
+              <w:rPr>
+                <w:rFonts w:ascii="Arial" w:eastAsia="Times New Roman" w:hAnsi="Arial" w:cs="Arial"/>
+                <w:b/>
+                <w:sz w:val="18"/>
+              </w:rPr>
+              <w:t>number_contract</w:t>
+            </w:r>
+            <w:proofErr w:type="spellEnd"/>
+            <w:r>
+              <w:rPr>
+                <w:rFonts w:ascii="Arial" w:eastAsia="Times New Roman" w:hAnsi="Arial" w:cs="Arial"/>
+                <w:b/>
+                <w:sz w:val="18"/>
+              </w:rPr>
+              <w:t>}}</w:t>
             </w:r>
           </w:p>
         </w:tc>
@@ -379,7 +550,25 @@
                 <w:b/>
                 <w:sz w:val="18"/>
               </w:rPr>
-              <w:t>{{date_contract}}</w:t>
+              <w:t>{{</w:t>
+            </w:r>
+            <w:proofErr w:type="spellStart"/>
+            <w:r>
+              <w:rPr>
+                <w:rFonts w:ascii="Arial" w:eastAsia="Times New Roman" w:hAnsi="Arial" w:cs="Arial"/>
+                <w:b/>
+                <w:sz w:val="18"/>
+              </w:rPr>
+              <w:t>date_contract</w:t>
+            </w:r>
+            <w:proofErr w:type="spellEnd"/>
+            <w:r>
+              <w:rPr>
+                <w:rFonts w:ascii="Arial" w:eastAsia="Times New Roman" w:hAnsi="Arial" w:cs="Arial"/>
+                <w:b/>
+                <w:sz w:val="18"/>
+              </w:rPr>
+              <w:t>}}</w:t>
             </w:r>
           </w:p>
         </w:tc>
@@ -471,7 +660,25 @@
           <w:b/>
           <w:sz w:val="20"/>
         </w:rPr>
-        <w:t>{{contract_name}}</w:t>
+        <w:t>{{</w:t>
+      </w:r>
+      <w:proofErr w:type="spellStart"/>
+      <w:r>
+        <w:rPr>
+          <w:rFonts w:ascii="Arial" w:eastAsia="Calibri" w:hAnsi="Arial" w:cs="Arial"/>
+          <w:b/>
+          <w:sz w:val="20"/>
+        </w:rPr>
+        <w:t>contract_name</w:t>
+      </w:r>
+      <w:proofErr w:type="spellEnd"/>
+      <w:r>
+        <w:rPr>
+          <w:rFonts w:ascii="Arial" w:eastAsia="Calibri" w:hAnsi="Arial" w:cs="Arial"/>
+          <w:b/>
+          <w:sz w:val="20"/>
+        </w:rPr>
+        <w:t>}}</w:t>
       </w:r>
     </w:p>
     <w:p>
@@ -551,13 +758,47 @@
                 <w:sz w:val="20"/>
               </w:rPr>
             </w:pPr>
-            <w:r>
-              <w:rPr>
-                <w:rFonts w:ascii="Arial" w:eastAsia="Times New Roman" w:hAnsi="Arial" w:cs="Arial"/>
-                <w:sz w:val="16"/>
-              </w:rPr>
-              <w:t>Номер по порядку</w:t>
-            </w:r>
+            <w:proofErr w:type="spellStart"/>
+            <w:r>
+              <w:rPr>
+                <w:rFonts w:ascii="Arial" w:eastAsia="Times New Roman" w:hAnsi="Arial" w:cs="Arial"/>
+                <w:sz w:val="16"/>
+              </w:rPr>
+              <w:t>Номер</w:t>
+            </w:r>
+            <w:proofErr w:type="spellEnd"/>
+            <w:r>
+              <w:rPr>
+                <w:rFonts w:ascii="Arial" w:eastAsia="Times New Roman" w:hAnsi="Arial" w:cs="Arial"/>
+                <w:sz w:val="16"/>
+              </w:rPr>
+              <w:t xml:space="preserve"> </w:t>
+            </w:r>
+            <w:proofErr w:type="spellStart"/>
+            <w:r>
+              <w:rPr>
+                <w:rFonts w:ascii="Arial" w:eastAsia="Times New Roman" w:hAnsi="Arial" w:cs="Arial"/>
+                <w:sz w:val="16"/>
+              </w:rPr>
+              <w:t>по</w:t>
+            </w:r>
+            <w:proofErr w:type="spellEnd"/>
+            <w:r>
+              <w:rPr>
+                <w:rFonts w:ascii="Arial" w:eastAsia="Times New Roman" w:hAnsi="Arial" w:cs="Arial"/>
+                <w:sz w:val="16"/>
+              </w:rPr>
+              <w:t xml:space="preserve"> </w:t>
+            </w:r>
+            <w:proofErr w:type="spellStart"/>
+            <w:r>
+              <w:rPr>
+                <w:rFonts w:ascii="Arial" w:eastAsia="Times New Roman" w:hAnsi="Arial" w:cs="Arial"/>
+                <w:sz w:val="16"/>
+              </w:rPr>
+              <w:t>порядку</w:t>
+            </w:r>
+            <w:proofErr w:type="spellEnd"/>
           </w:p>
         </w:tc>
         <w:tc>
@@ -584,13 +825,31 @@
                 <w:sz w:val="20"/>
               </w:rPr>
             </w:pPr>
-            <w:r>
-              <w:rPr>
-                <w:rFonts w:ascii="Arial" w:eastAsia="Times New Roman" w:hAnsi="Arial" w:cs="Arial"/>
-                <w:sz w:val="16"/>
-              </w:rPr>
-              <w:t>Наименование характеристика</w:t>
-            </w:r>
+            <w:proofErr w:type="spellStart"/>
+            <w:r>
+              <w:rPr>
+                <w:rFonts w:ascii="Arial" w:eastAsia="Times New Roman" w:hAnsi="Arial" w:cs="Arial"/>
+                <w:sz w:val="16"/>
+              </w:rPr>
+              <w:t>Наименование</w:t>
+            </w:r>
+            <w:proofErr w:type="spellEnd"/>
+            <w:r>
+              <w:rPr>
+                <w:rFonts w:ascii="Arial" w:eastAsia="Times New Roman" w:hAnsi="Arial" w:cs="Arial"/>
+                <w:sz w:val="16"/>
+              </w:rPr>
+              <w:t xml:space="preserve"> </w:t>
+            </w:r>
+            <w:proofErr w:type="spellStart"/>
+            <w:r>
+              <w:rPr>
+                <w:rFonts w:ascii="Arial" w:eastAsia="Times New Roman" w:hAnsi="Arial" w:cs="Arial"/>
+                <w:sz w:val="16"/>
+              </w:rPr>
+              <w:t>характеристика</w:t>
+            </w:r>
+            <w:proofErr w:type="spellEnd"/>
           </w:p>
         </w:tc>
         <w:tc>
@@ -617,13 +876,31 @@
                 <w:sz w:val="20"/>
               </w:rPr>
             </w:pPr>
-            <w:r>
-              <w:rPr>
-                <w:rFonts w:ascii="Arial" w:eastAsia="Times New Roman" w:hAnsi="Arial" w:cs="Arial"/>
-                <w:sz w:val="16"/>
-              </w:rPr>
-              <w:t>Номенклатурный номер</w:t>
-            </w:r>
+            <w:proofErr w:type="spellStart"/>
+            <w:r>
+              <w:rPr>
+                <w:rFonts w:ascii="Arial" w:eastAsia="Times New Roman" w:hAnsi="Arial" w:cs="Arial"/>
+                <w:sz w:val="16"/>
+              </w:rPr>
+              <w:t>Номенклатурный</w:t>
+            </w:r>
+            <w:proofErr w:type="spellEnd"/>
+            <w:r>
+              <w:rPr>
+                <w:rFonts w:ascii="Arial" w:eastAsia="Times New Roman" w:hAnsi="Arial" w:cs="Arial"/>
+                <w:sz w:val="16"/>
+              </w:rPr>
+              <w:t xml:space="preserve"> </w:t>
+            </w:r>
+            <w:proofErr w:type="spellStart"/>
+            <w:r>
+              <w:rPr>
+                <w:rFonts w:ascii="Arial" w:eastAsia="Times New Roman" w:hAnsi="Arial" w:cs="Arial"/>
+                <w:sz w:val="16"/>
+              </w:rPr>
+              <w:t>номер</w:t>
+            </w:r>
+            <w:proofErr w:type="spellEnd"/>
           </w:p>
         </w:tc>
         <w:tc>
@@ -650,13 +927,31 @@
                 <w:sz w:val="20"/>
               </w:rPr>
             </w:pPr>
-            <w:r>
-              <w:rPr>
-                <w:rFonts w:ascii="Arial" w:eastAsia="Times New Roman" w:hAnsi="Arial" w:cs="Arial"/>
-                <w:sz w:val="16"/>
-              </w:rPr>
-              <w:t>Единица измерения</w:t>
-            </w:r>
+            <w:proofErr w:type="spellStart"/>
+            <w:r>
+              <w:rPr>
+                <w:rFonts w:ascii="Arial" w:eastAsia="Times New Roman" w:hAnsi="Arial" w:cs="Arial"/>
+                <w:sz w:val="16"/>
+              </w:rPr>
+              <w:t>Единица</w:t>
+            </w:r>
+            <w:proofErr w:type="spellEnd"/>
+            <w:r>
+              <w:rPr>
+                <w:rFonts w:ascii="Arial" w:eastAsia="Times New Roman" w:hAnsi="Arial" w:cs="Arial"/>
+                <w:sz w:val="16"/>
+              </w:rPr>
+              <w:t xml:space="preserve"> </w:t>
+            </w:r>
+            <w:proofErr w:type="spellStart"/>
+            <w:r>
+              <w:rPr>
+                <w:rFonts w:ascii="Arial" w:eastAsia="Times New Roman" w:hAnsi="Arial" w:cs="Arial"/>
+                <w:sz w:val="16"/>
+              </w:rPr>
+              <w:t>измерения</w:t>
+            </w:r>
+            <w:proofErr w:type="spellEnd"/>
           </w:p>
         </w:tc>
         <w:tc>
@@ -684,6 +979,7 @@
                 <w:sz w:val="20"/>
               </w:rPr>
             </w:pPr>
+            <w:proofErr w:type="spellStart"/>
             <w:r>
               <w:rPr>
                 <w:rFonts w:ascii="Arial" w:eastAsia="Times New Roman" w:hAnsi="Arial" w:cs="Arial"/>
@@ -691,6 +987,7 @@
               </w:rPr>
               <w:t>Количество</w:t>
             </w:r>
+            <w:proofErr w:type="spellEnd"/>
           </w:p>
         </w:tc>
       </w:tr>
@@ -822,12 +1119,21 @@
                 <w:sz w:val="20"/>
               </w:rPr>
             </w:pPr>
-            <w:r>
-              <w:rPr>
-                <w:rFonts w:ascii="Arial" w:eastAsia="Times New Roman" w:hAnsi="Arial" w:cs="Arial"/>
-                <w:sz w:val="16"/>
-              </w:rPr>
-              <w:t xml:space="preserve">наличие </w:t>
+            <w:proofErr w:type="spellStart"/>
+            <w:r>
+              <w:rPr>
+                <w:rFonts w:ascii="Arial" w:eastAsia="Times New Roman" w:hAnsi="Arial" w:cs="Arial"/>
+                <w:sz w:val="16"/>
+              </w:rPr>
+              <w:t>наличие</w:t>
+            </w:r>
+            <w:proofErr w:type="spellEnd"/>
+            <w:r>
+              <w:rPr>
+                <w:rFonts w:ascii="Arial" w:eastAsia="Times New Roman" w:hAnsi="Arial" w:cs="Arial"/>
+                <w:sz w:val="16"/>
+              </w:rPr>
+              <w:t xml:space="preserve"> </w:t>
             </w:r>
           </w:p>
         </w:tc>
@@ -854,6 +1160,7 @@
                 <w:sz w:val="20"/>
               </w:rPr>
             </w:pPr>
+            <w:proofErr w:type="spellStart"/>
             <w:r>
               <w:rPr>
                 <w:rFonts w:ascii="Arial" w:eastAsia="Times New Roman" w:hAnsi="Arial" w:cs="Arial"/>
@@ -861,6 +1168,7 @@
               </w:rPr>
               <w:t>отпущено</w:t>
             </w:r>
+            <w:proofErr w:type="spellEnd"/>
           </w:p>
         </w:tc>
         <w:tc>
@@ -886,6 +1194,7 @@
                 <w:sz w:val="20"/>
               </w:rPr>
             </w:pPr>
+            <w:proofErr w:type="spellStart"/>
             <w:r>
               <w:rPr>
                 <w:rFonts w:ascii="Arial" w:eastAsia="Times New Roman" w:hAnsi="Arial" w:cs="Arial"/>
@@ -893,6 +1202,7 @@
               </w:rPr>
               <w:t>возврат</w:t>
             </w:r>
+            <w:proofErr w:type="spellEnd"/>
           </w:p>
         </w:tc>
       </w:tr>
@@ -926,7 +1236,23 @@
                 <w:rFonts w:ascii="Arial" w:eastAsia="Times New Roman" w:hAnsi="Arial" w:cs="Arial"/>
                 <w:sz w:val="16"/>
               </w:rPr>
-              <w:t xml:space="preserve">{%tr  </w:t>
+              <w:t>{%</w:t>
+            </w:r>
+            <w:proofErr w:type="spellStart"/>
+            <w:r>
+              <w:rPr>
+                <w:rFonts w:ascii="Arial" w:eastAsia="Times New Roman" w:hAnsi="Arial" w:cs="Arial"/>
+                <w:sz w:val="16"/>
+              </w:rPr>
+              <w:t>tr</w:t>
+            </w:r>
+            <w:proofErr w:type="spellEnd"/>
+            <w:r>
+              <w:rPr>
+                <w:rFonts w:ascii="Arial" w:eastAsia="Times New Roman" w:hAnsi="Arial" w:cs="Arial"/>
+                <w:sz w:val="16"/>
+              </w:rPr>
+              <w:t xml:space="preserve">  </w:t>
             </w:r>
             <w:r>
               <w:rPr>
@@ -1041,8 +1367,25 @@
                 <w:rFonts w:ascii="Arial" w:eastAsia="Calibri" w:hAnsi="Arial" w:cs="Arial"/>
                 <w:sz w:val="18"/>
               </w:rPr>
-              <w:t xml:space="preserve">{% if material.material.instrument_code == None %} </w:t>
-            </w:r>
+              <w:t xml:space="preserve">{% if </w:t>
+            </w:r>
+            <w:proofErr w:type="spellStart"/>
+            <w:r>
+              <w:rPr>
+                <w:rFonts w:ascii="Arial" w:eastAsia="Calibri" w:hAnsi="Arial" w:cs="Arial"/>
+                <w:sz w:val="18"/>
+              </w:rPr>
+              <w:t>material.material.instrument_code</w:t>
+            </w:r>
+            <w:proofErr w:type="spellEnd"/>
+            <w:r>
+              <w:rPr>
+                <w:rFonts w:ascii="Arial" w:eastAsia="Calibri" w:hAnsi="Arial" w:cs="Arial"/>
+                <w:sz w:val="18"/>
+              </w:rPr>
+              <w:t xml:space="preserve"> == None %} </w:t>
+            </w:r>
+            <w:proofErr w:type="spellStart"/>
             <w:r>
               <w:rPr>
                 <w:rFonts w:ascii="Arial" w:eastAsia="Calibri" w:hAnsi="Arial" w:cs="Arial"/>
@@ -1051,6 +1394,7 @@
               </w:rPr>
               <w:t>Нет</w:t>
             </w:r>
+            <w:proofErr w:type="spellEnd"/>
             <w:r>
               <w:rPr>
                 <w:rFonts w:ascii="Arial" w:eastAsia="Calibri" w:hAnsi="Arial" w:cs="Arial"/>
@@ -1064,14 +1408,48 @@
                 <w:b/>
                 <w:sz w:val="20"/>
               </w:rPr>
-              <w:t>{{material.material.instrument_code}}</w:t>
+              <w:t>{{</w:t>
+            </w:r>
+            <w:proofErr w:type="spellStart"/>
+            <w:r>
+              <w:rPr>
+                <w:rFonts w:ascii="Arial" w:eastAsia="Calibri" w:hAnsi="Arial" w:cs="Arial"/>
+                <w:b/>
+                <w:sz w:val="20"/>
+              </w:rPr>
+              <w:t>material.material.instrument_code</w:t>
+            </w:r>
+            <w:proofErr w:type="spellEnd"/>
+            <w:r>
+              <w:rPr>
+                <w:rFonts w:ascii="Arial" w:eastAsia="Calibri" w:hAnsi="Arial" w:cs="Arial"/>
+                <w:b/>
+                <w:sz w:val="20"/>
+              </w:rPr>
+              <w:t>}}</w:t>
             </w:r>
             <w:r>
               <w:rPr>
                 <w:rFonts w:ascii="Arial" w:eastAsia="Calibri" w:hAnsi="Arial" w:cs="Arial"/>
                 <w:sz w:val="18"/>
               </w:rPr>
-              <w:t>{% endif %}</w:t>
+              <w:t xml:space="preserve">{% </w:t>
+            </w:r>
+            <w:proofErr w:type="spellStart"/>
+            <w:r>
+              <w:rPr>
+                <w:rFonts w:ascii="Arial" w:eastAsia="Calibri" w:hAnsi="Arial" w:cs="Arial"/>
+                <w:sz w:val="18"/>
+              </w:rPr>
+              <w:t>endif</w:t>
+            </w:r>
+            <w:proofErr w:type="spellEnd"/>
+            <w:r>
+              <w:rPr>
+                <w:rFonts w:ascii="Arial" w:eastAsia="Calibri" w:hAnsi="Arial" w:cs="Arial"/>
+                <w:sz w:val="18"/>
+              </w:rPr>
+              <w:t xml:space="preserve"> %}</w:t>
             </w:r>
           </w:p>
         </w:tc>
@@ -1104,7 +1482,25 @@
                 <w:b/>
                 <w:sz w:val="20"/>
               </w:rPr>
-              <w:t>{{material.material.units}}</w:t>
+              <w:t>{{</w:t>
+            </w:r>
+            <w:proofErr w:type="spellStart"/>
+            <w:r>
+              <w:rPr>
+                <w:rFonts w:ascii="Arial" w:eastAsia="Calibri" w:hAnsi="Arial" w:cs="Arial"/>
+                <w:b/>
+                <w:sz w:val="20"/>
+              </w:rPr>
+              <w:t>material.material.units</w:t>
+            </w:r>
+            <w:proofErr w:type="spellEnd"/>
+            <w:r>
+              <w:rPr>
+                <w:rFonts w:ascii="Arial" w:eastAsia="Calibri" w:hAnsi="Arial" w:cs="Arial"/>
+                <w:b/>
+                <w:sz w:val="20"/>
+              </w:rPr>
+              <w:t>}}</w:t>
             </w:r>
           </w:p>
         </w:tc>
@@ -1138,15 +1534,15 @@
                 <w:b/>
                 <w:sz w:val="20"/>
               </w:rPr>
-              <w:t>{{material.</w:t>
-            </w:r>
-            <w:r>
-              <w:rPr>
-                <w:rFonts w:ascii="Arial" w:eastAsia="Calibri" w:hAnsi="Arial" w:cs="Arial"/>
-                <w:b/>
-                <w:sz w:val="20"/>
-              </w:rPr>
-              <w:t xml:space="preserve"> material.</w:t>
+              <w:t>{{material</w:t>
+            </w:r>
+            <w:r>
+              <w:rPr>
+                <w:rFonts w:ascii="Arial" w:eastAsia="Calibri" w:hAnsi="Arial" w:cs="Arial"/>
+                <w:b/>
+                <w:sz w:val="20"/>
+              </w:rPr>
+              <w:t>.</w:t>
             </w:r>
             <w:r>
               <w:rPr>
@@ -1154,13 +1550,33 @@
               </w:rPr>
               <w:t xml:space="preserve"> </w:t>
             </w:r>
-            <w:r>
-              <w:rPr>
-                <w:rFonts w:ascii="Arial" w:eastAsia="Calibri" w:hAnsi="Arial" w:cs="Arial"/>
-                <w:b/>
-                <w:sz w:val="20"/>
-              </w:rPr>
-              <w:t xml:space="preserve">remainder_count </w:t>
+            <w:proofErr w:type="spellStart"/>
+            <w:r>
+              <w:rPr>
+                <w:rFonts w:ascii="Arial" w:eastAsia="Calibri" w:hAnsi="Arial" w:cs="Arial"/>
+                <w:b/>
+                <w:sz w:val="20"/>
+              </w:rPr>
+              <w:t>remainder</w:t>
+            </w:r>
+            <w:bookmarkStart w:id="0" w:name="_GoBack"/>
+            <w:bookmarkEnd w:id="0"/>
+            <w:r>
+              <w:rPr>
+                <w:rFonts w:ascii="Arial" w:eastAsia="Calibri" w:hAnsi="Arial" w:cs="Arial"/>
+                <w:b/>
+                <w:sz w:val="20"/>
+              </w:rPr>
+              <w:t>_count</w:t>
+            </w:r>
+            <w:proofErr w:type="spellEnd"/>
+            <w:r>
+              <w:rPr>
+                <w:rFonts w:ascii="Arial" w:eastAsia="Calibri" w:hAnsi="Arial" w:cs="Arial"/>
+                <w:b/>
+                <w:sz w:val="20"/>
+              </w:rPr>
+              <w:t xml:space="preserve"> </w:t>
             </w:r>
             <w:r>
               <w:rPr>
@@ -1201,7 +1617,25 @@
                 <w:b/>
                 <w:sz w:val="20"/>
               </w:rPr>
-              <w:t>{{material.release_count}}</w:t>
+              <w:t>{{</w:t>
+            </w:r>
+            <w:proofErr w:type="spellStart"/>
+            <w:r>
+              <w:rPr>
+                <w:rFonts w:ascii="Arial" w:eastAsia="Calibri" w:hAnsi="Arial" w:cs="Arial"/>
+                <w:b/>
+                <w:sz w:val="20"/>
+              </w:rPr>
+              <w:t>material.release_count</w:t>
+            </w:r>
+            <w:proofErr w:type="spellEnd"/>
+            <w:r>
+              <w:rPr>
+                <w:rFonts w:ascii="Arial" w:eastAsia="Calibri" w:hAnsi="Arial" w:cs="Arial"/>
+                <w:b/>
+                <w:sz w:val="20"/>
+              </w:rPr>
+              <w:t>}}</w:t>
             </w:r>
           </w:p>
         </w:tc>
@@ -1239,8 +1673,6 @@
               </w:rPr>
               <w:t>-</w:t>
             </w:r>
-            <w:bookmarkStart w:id="0" w:name="_GoBack"/>
-            <w:bookmarkEnd w:id="0"/>
           </w:p>
         </w:tc>
       </w:tr>
@@ -1275,7 +1707,43 @@
                 <w:b/>
                 <w:sz w:val="20"/>
               </w:rPr>
-              <w:t>{%tr  endfor%}</w:t>
+              <w:t>{%</w:t>
+            </w:r>
+            <w:proofErr w:type="spellStart"/>
+            <w:r>
+              <w:rPr>
+                <w:rFonts w:ascii="Arial" w:eastAsia="Calibri" w:hAnsi="Arial" w:cs="Arial"/>
+                <w:b/>
+                <w:sz w:val="20"/>
+              </w:rPr>
+              <w:t>tr</w:t>
+            </w:r>
+            <w:proofErr w:type="spellEnd"/>
+            <w:r>
+              <w:rPr>
+                <w:rFonts w:ascii="Arial" w:eastAsia="Calibri" w:hAnsi="Arial" w:cs="Arial"/>
+                <w:b/>
+                <w:sz w:val="20"/>
+              </w:rPr>
+              <w:t xml:space="preserve">  </w:t>
+            </w:r>
+            <w:proofErr w:type="spellStart"/>
+            <w:r>
+              <w:rPr>
+                <w:rFonts w:ascii="Arial" w:eastAsia="Calibri" w:hAnsi="Arial" w:cs="Arial"/>
+                <w:b/>
+                <w:sz w:val="20"/>
+              </w:rPr>
+              <w:t>endfor</w:t>
+            </w:r>
+            <w:proofErr w:type="spellEnd"/>
+            <w:r>
+              <w:rPr>
+                <w:rFonts w:ascii="Arial" w:eastAsia="Calibri" w:hAnsi="Arial" w:cs="Arial"/>
+                <w:b/>
+                <w:sz w:val="20"/>
+              </w:rPr>
+              <w:t>%}</w:t>
             </w:r>
           </w:p>
         </w:tc>
@@ -1296,11 +1764,19 @@
           <w:rFonts w:ascii="Arial" w:eastAsia="Times New Roman" w:hAnsi="Arial" w:cs="Arial"/>
         </w:rPr>
       </w:pPr>
-      <w:r>
-        <w:rPr>
-          <w:rFonts w:ascii="Arial" w:eastAsia="Times New Roman" w:hAnsi="Arial" w:cs="Arial"/>
-        </w:rPr>
-        <w:t>Отпустил:</w:t>
+      <w:proofErr w:type="spellStart"/>
+      <w:r>
+        <w:rPr>
+          <w:rFonts w:ascii="Arial" w:eastAsia="Times New Roman" w:hAnsi="Arial" w:cs="Arial"/>
+        </w:rPr>
+        <w:t>Отпустил</w:t>
+      </w:r>
+      <w:proofErr w:type="spellEnd"/>
+      <w:r>
+        <w:rPr>
+          <w:rFonts w:ascii="Arial" w:eastAsia="Times New Roman" w:hAnsi="Arial" w:cs="Arial"/>
+        </w:rPr>
+        <w:t>:</w:t>
       </w:r>
     </w:p>
     <w:p>
@@ -1339,7 +1815,27 @@
           <w:sz w:val="18"/>
           <w:u w:val="single"/>
         </w:rPr>
-        <w:t xml:space="preserve">  {{role}}      </w:t>
+        <w:t xml:space="preserve">  {{</w:t>
+      </w:r>
+      <w:proofErr w:type="gramStart"/>
+      <w:r>
+        <w:rPr>
+          <w:rFonts w:ascii="Arial" w:eastAsia="Times New Roman" w:hAnsi="Arial" w:cs="Arial"/>
+          <w:b/>
+          <w:sz w:val="18"/>
+          <w:u w:val="single"/>
+        </w:rPr>
+        <w:t>role</w:t>
+      </w:r>
+      <w:proofErr w:type="gramEnd"/>
+      <w:r>
+        <w:rPr>
+          <w:rFonts w:ascii="Arial" w:eastAsia="Times New Roman" w:hAnsi="Arial" w:cs="Arial"/>
+          <w:b/>
+          <w:sz w:val="18"/>
+          <w:u w:val="single"/>
+        </w:rPr>
+        <w:t xml:space="preserve">}}      </w:t>
       </w:r>
       <w:r>
         <w:rPr>
@@ -1401,16 +1897,37 @@
           <w:sz w:val="18"/>
           <w:vertAlign w:val="superscript"/>
         </w:rPr>
-        <w:t xml:space="preserve">       должность                                                                                                   </w:t>
-      </w:r>
+        <w:t xml:space="preserve">       </w:t>
+      </w:r>
+      <w:proofErr w:type="spellStart"/>
+      <w:proofErr w:type="gramStart"/>
       <w:r>
         <w:rPr>
           <w:rFonts w:ascii="Arial" w:eastAsia="Times New Roman" w:hAnsi="Arial" w:cs="Arial"/>
           <w:sz w:val="18"/>
           <w:vertAlign w:val="superscript"/>
         </w:rPr>
+        <w:t>должность</w:t>
+      </w:r>
+      <w:proofErr w:type="spellEnd"/>
+      <w:proofErr w:type="gramEnd"/>
+      <w:r>
+        <w:rPr>
+          <w:rFonts w:ascii="Arial" w:eastAsia="Times New Roman" w:hAnsi="Arial" w:cs="Arial"/>
+          <w:sz w:val="18"/>
+          <w:vertAlign w:val="superscript"/>
+        </w:rPr>
+        <w:t xml:space="preserve">                                                                                                   </w:t>
+      </w:r>
+      <w:r>
+        <w:rPr>
+          <w:rFonts w:ascii="Arial" w:eastAsia="Times New Roman" w:hAnsi="Arial" w:cs="Arial"/>
+          <w:sz w:val="18"/>
+          <w:vertAlign w:val="superscript"/>
+        </w:rPr>
         <w:t xml:space="preserve">                  </w:t>
       </w:r>
+      <w:proofErr w:type="spellStart"/>
       <w:r>
         <w:rPr>
           <w:rFonts w:ascii="Arial" w:eastAsia="Times New Roman" w:hAnsi="Arial" w:cs="Arial"/>
@@ -1419,6 +1936,7 @@
         </w:rPr>
         <w:t>подписал</w:t>
       </w:r>
+      <w:proofErr w:type="spellEnd"/>
     </w:p>
     <w:p>
       <w:pPr>
@@ -1445,11 +1963,19 @@
           <w:rFonts w:ascii="Arial" w:eastAsia="Times New Roman" w:hAnsi="Arial" w:cs="Arial"/>
         </w:rPr>
       </w:pPr>
-      <w:r>
-        <w:rPr>
-          <w:rFonts w:ascii="Arial" w:eastAsia="Times New Roman" w:hAnsi="Arial" w:cs="Arial"/>
-        </w:rPr>
-        <w:t>Получил:</w:t>
+      <w:proofErr w:type="spellStart"/>
+      <w:r>
+        <w:rPr>
+          <w:rFonts w:ascii="Arial" w:eastAsia="Times New Roman" w:hAnsi="Arial" w:cs="Arial"/>
+        </w:rPr>
+        <w:t>Получил</w:t>
+      </w:r>
+      <w:proofErr w:type="spellEnd"/>
+      <w:r>
+        <w:rPr>
+          <w:rFonts w:ascii="Arial" w:eastAsia="Times New Roman" w:hAnsi="Arial" w:cs="Arial"/>
+        </w:rPr>
+        <w:t>:</w:t>
       </w:r>
     </w:p>
     <w:p>
@@ -1465,16 +1991,26 @@
           <w:b/>
           <w:sz w:val="18"/>
         </w:rPr>
-        <w:t>{{contract_</w:t>
-      </w:r>
+        <w:t>{{</w:t>
+      </w:r>
+      <w:proofErr w:type="spellStart"/>
       <w:r>
         <w:rPr>
           <w:rFonts w:ascii="Arial" w:eastAsia="Times New Roman" w:hAnsi="Arial" w:cs="Arial"/>
           <w:b/>
           <w:sz w:val="18"/>
         </w:rPr>
+        <w:t>contract_</w:t>
+      </w:r>
+      <w:r>
+        <w:rPr>
+          <w:rFonts w:ascii="Arial" w:eastAsia="Times New Roman" w:hAnsi="Arial" w:cs="Arial"/>
+          <w:b/>
+          <w:sz w:val="18"/>
+        </w:rPr>
         <w:t>contractor</w:t>
       </w:r>
+      <w:proofErr w:type="spellEnd"/>
       <w:r>
         <w:rPr>
           <w:rFonts w:ascii="Arial" w:eastAsia="Times New Roman" w:hAnsi="Arial" w:cs="Arial"/>
@@ -1503,7 +2039,21 @@
         <w:rPr>
           <w:rFonts w:ascii="Arial" w:eastAsia="Times New Roman" w:hAnsi="Arial" w:cs="Arial"/>
         </w:rPr>
-        <w:t>_________,  ФИО  ___________________,  ____________</w:t>
+        <w:t>_________</w:t>
+      </w:r>
+      <w:proofErr w:type="gramStart"/>
+      <w:r>
+        <w:rPr>
+          <w:rFonts w:ascii="Arial" w:eastAsia="Times New Roman" w:hAnsi="Arial" w:cs="Arial"/>
+        </w:rPr>
+        <w:t>,  ФИО</w:t>
+      </w:r>
+      <w:proofErr w:type="gramEnd"/>
+      <w:r>
+        <w:rPr>
+          <w:rFonts w:ascii="Arial" w:eastAsia="Times New Roman" w:hAnsi="Arial" w:cs="Arial"/>
+        </w:rPr>
+        <w:t xml:space="preserve">  ___________________,  ____________</w:t>
       </w:r>
     </w:p>
     <w:p>
@@ -1521,14 +2071,34 @@
           <w:sz w:val="18"/>
           <w:vertAlign w:val="superscript"/>
         </w:rPr>
-        <w:t xml:space="preserve">       должность                                                                                                     </w:t>
-      </w:r>
+        <w:t xml:space="preserve">       </w:t>
+      </w:r>
+      <w:proofErr w:type="spellStart"/>
+      <w:proofErr w:type="gramStart"/>
       <w:r>
         <w:rPr>
           <w:rFonts w:ascii="Arial" w:eastAsia="Times New Roman" w:hAnsi="Arial" w:cs="Arial"/>
           <w:sz w:val="18"/>
           <w:vertAlign w:val="superscript"/>
         </w:rPr>
+        <w:t>должность</w:t>
+      </w:r>
+      <w:proofErr w:type="spellEnd"/>
+      <w:proofErr w:type="gramEnd"/>
+      <w:r>
+        <w:rPr>
+          <w:rFonts w:ascii="Arial" w:eastAsia="Times New Roman" w:hAnsi="Arial" w:cs="Arial"/>
+          <w:sz w:val="18"/>
+          <w:vertAlign w:val="superscript"/>
+        </w:rPr>
+        <w:t xml:space="preserve">                                                                                                     </w:t>
+      </w:r>
+      <w:r>
+        <w:rPr>
+          <w:rFonts w:ascii="Arial" w:eastAsia="Times New Roman" w:hAnsi="Arial" w:cs="Arial"/>
+          <w:sz w:val="18"/>
+          <w:vertAlign w:val="superscript"/>
+        </w:rPr>
         <w:t xml:space="preserve">                </w:t>
       </w:r>
       <w:r>
@@ -1537,8 +2107,18 @@
           <w:sz w:val="18"/>
           <w:vertAlign w:val="superscript"/>
         </w:rPr>
-        <w:t xml:space="preserve"> подписал</w:t>
-      </w:r>
+        <w:t xml:space="preserve"> </w:t>
+      </w:r>
+      <w:proofErr w:type="spellStart"/>
+      <w:r>
+        <w:rPr>
+          <w:rFonts w:ascii="Arial" w:eastAsia="Times New Roman" w:hAnsi="Arial" w:cs="Arial"/>
+          <w:sz w:val="18"/>
+          <w:vertAlign w:val="superscript"/>
+        </w:rPr>
+        <w:t>подписал</w:t>
+      </w:r>
+      <w:proofErr w:type="spellEnd"/>
     </w:p>
     <w:p>
       <w:pPr>
@@ -2445,7 +3025,7 @@
 </file>
 
 <file path=customXml/itemProps1.xml><?xml version="1.0" encoding="utf-8"?>
-<ds:datastoreItem xmlns:ds="http://schemas.openxmlformats.org/officeDocument/2006/customXml" ds:itemID="{DB633887-958A-40A3-8859-FC92FA29D9BD}">
+<ds:datastoreItem xmlns:ds="http://schemas.openxmlformats.org/officeDocument/2006/customXml" ds:itemID="{B61DC6C9-07ED-4E00-A603-11C0BA422889}">
   <ds:schemaRefs>
     <ds:schemaRef ds:uri="http://schemas.openxmlformats.org/officeDocument/2006/bibliography"/>
   </ds:schemaRefs>

</xml_diff>